<commit_message>
- add dev log
</commit_message>
<xml_diff>
--- a/Logger.docx
+++ b/Logger.docx
@@ -89,7 +89,7 @@
     <w:p>
       <w:pPr>
         <w:rPr>
-          <w:rFonts w:ascii="TH SarabunPSK" w:hAnsi="TH SarabunPSK" w:cs="TH SarabunPSK" w:hint="cs"/>
+          <w:rFonts w:ascii="TH SarabunPSK" w:hAnsi="TH SarabunPSK" w:cs="TH SarabunPSK"/>
           <w:b/>
           <w:bCs/>
           <w:sz w:val="20"/>
@@ -164,7 +164,7 @@
     <w:p>
       <w:pPr>
         <w:rPr>
-          <w:rFonts w:ascii="TH SarabunPSK" w:hAnsi="TH SarabunPSK" w:cs="TH SarabunPSK" w:hint="cs"/>
+          <w:rFonts w:ascii="TH SarabunPSK" w:hAnsi="TH SarabunPSK" w:cs="TH SarabunPSK"/>
           <w:b/>
           <w:bCs/>
           <w:sz w:val="28"/>
@@ -190,7 +190,7 @@
           <w:numId w:val="3"/>
         </w:numPr>
         <w:rPr>
-          <w:rFonts w:ascii="TH SarabunPSK" w:hAnsi="TH SarabunPSK" w:cs="TH SarabunPSK" w:hint="cs"/>
+          <w:rFonts w:ascii="TH SarabunPSK" w:hAnsi="TH SarabunPSK" w:cs="TH SarabunPSK"/>
           <w:sz w:val="24"/>
           <w:szCs w:val="24"/>
         </w:rPr>
@@ -441,7 +441,7 @@
           <w:numId w:val="3"/>
         </w:numPr>
         <w:rPr>
-          <w:rFonts w:ascii="TH SarabunPSK" w:hAnsi="TH SarabunPSK" w:cs="TH SarabunPSK" w:hint="cs"/>
+          <w:rFonts w:ascii="TH SarabunPSK" w:hAnsi="TH SarabunPSK" w:cs="TH SarabunPSK"/>
           <w:sz w:val="24"/>
           <w:szCs w:val="24"/>
         </w:rPr>
@@ -558,6 +558,63 @@
           <w:szCs w:val="24"/>
         </w:rPr>
         <w:t>]</w:t>
+      </w:r>
+    </w:p>
+    <w:p>
+      <w:pPr>
+        <w:pStyle w:val="ListParagraph"/>
+        <w:numPr>
+          <w:ilvl w:val="0"/>
+          <w:numId w:val="3"/>
+        </w:numPr>
+        <w:rPr>
+          <w:rFonts w:ascii="TH SarabunPSK" w:hAnsi="TH SarabunPSK" w:cs="TH SarabunPSK"/>
+          <w:sz w:val="24"/>
+          <w:szCs w:val="24"/>
+        </w:rPr>
+      </w:pPr>
+      <w:r>
+        <w:rPr>
+          <w:rFonts w:ascii="TH SarabunPSK" w:hAnsi="TH SarabunPSK" w:cs="TH SarabunPSK" w:hint="cs"/>
+          <w:sz w:val="24"/>
+          <w:szCs w:val="24"/>
+          <w:cs/>
+        </w:rPr>
+        <w:t xml:space="preserve">สร้าง </w:t>
+      </w:r>
+      <w:r>
+        <w:rPr>
+          <w:rFonts w:ascii="TH SarabunPSK" w:hAnsi="TH SarabunPSK" w:cs="TH SarabunPSK"/>
+          <w:sz w:val="24"/>
+          <w:szCs w:val="24"/>
+        </w:rPr>
+        <w:t xml:space="preserve">project Flutter </w:t>
+      </w:r>
+      <w:r>
+        <w:rPr>
+          <w:rFonts w:ascii="TH SarabunPSK" w:hAnsi="TH SarabunPSK" w:cs="TH SarabunPSK" w:hint="cs"/>
+          <w:sz w:val="24"/>
+          <w:szCs w:val="24"/>
+          <w:cs/>
+        </w:rPr>
+        <w:t xml:space="preserve">เพื่อทำ </w:t>
+      </w:r>
+      <w:r>
+        <w:rPr>
+          <w:rFonts w:ascii="TH SarabunPSK" w:hAnsi="TH SarabunPSK" w:cs="TH SarabunPSK"/>
+          <w:sz w:val="24"/>
+          <w:szCs w:val="24"/>
+        </w:rPr>
+        <w:t xml:space="preserve">application </w:t>
+      </w:r>
+      <w:r>
+        <w:rPr>
+          <w:rFonts w:ascii="TH SarabunPSK" w:hAnsi="TH SarabunPSK" w:cs="TH SarabunPSK" w:hint="cs"/>
+          <w:sz w:val="24"/>
+          <w:szCs w:val="24"/>
+          <w:cs/>
+        </w:rPr>
+        <w:t>บนมือถือ</w:t>
       </w:r>
     </w:p>
     <w:sectPr>

</xml_diff>

<commit_message>
fix: database to be by requirement
</commit_message>
<xml_diff>
--- a/Logger.docx
+++ b/Logger.docx
@@ -14,7 +14,6 @@
           <w:u w:val="single"/>
         </w:rPr>
       </w:pPr>
-      <w:proofErr w:type="spellStart"/>
       <w:r>
         <w:rPr>
           <w:rFonts w:ascii="TH SarabunPSK" w:hAnsi="TH SarabunPSK" w:cs="TH SarabunPSK" w:hint="cs"/>
@@ -24,9 +23,8 @@
           <w:szCs w:val="48"/>
           <w:u w:val="single"/>
         </w:rPr>
-        <w:t>Kiakkai</w:t>
-      </w:r>
-      <w:proofErr w:type="spellEnd"/>
+        <w:t>Kiakkai Db</w:t>
+      </w:r>
       <w:r>
         <w:rPr>
           <w:rFonts w:ascii="TH SarabunPSK" w:hAnsi="TH SarabunPSK" w:cs="TH SarabunPSK" w:hint="cs"/>
@@ -35,55 +33,20 @@
           <w:sz w:val="40"/>
           <w:szCs w:val="48"/>
           <w:u w:val="single"/>
-        </w:rPr>
-        <w:t xml:space="preserve"> Db</w:t>
-      </w:r>
-      <w:r>
-        <w:rPr>
-          <w:rFonts w:ascii="TH SarabunPSK" w:hAnsi="TH SarabunPSK" w:cs="TH SarabunPSK" w:hint="cs"/>
+          <w:cs/>
+        </w:rPr>
+        <w:t xml:space="preserve"> </w:t>
+      </w:r>
+      <w:r>
+        <w:rPr>
+          <w:rFonts w:ascii="TH SarabunPSK" w:hAnsi="TH SarabunPSK" w:cs="TH SarabunPSK"/>
           <w:b/>
           <w:bCs/>
           <w:sz w:val="40"/>
           <w:szCs w:val="48"/>
           <w:u w:val="single"/>
-          <w:cs/>
-        </w:rPr>
-        <w:t xml:space="preserve"> </w:t>
-      </w:r>
-      <w:r>
-        <w:rPr>
-          <w:rFonts w:ascii="TH SarabunPSK" w:hAnsi="TH SarabunPSK" w:cs="TH SarabunPSK"/>
-          <w:b/>
-          <w:bCs/>
-          <w:sz w:val="40"/>
-          <w:szCs w:val="48"/>
-          <w:u w:val="single"/>
-        </w:rPr>
-        <w:t xml:space="preserve">Logger </w:t>
-      </w:r>
-      <w:proofErr w:type="gramStart"/>
-      <w:r>
-        <w:rPr>
-          <w:rFonts w:ascii="TH SarabunPSK" w:hAnsi="TH SarabunPSK" w:cs="TH SarabunPSK"/>
-          <w:b/>
-          <w:bCs/>
-          <w:sz w:val="40"/>
-          <w:szCs w:val="48"/>
-          <w:u w:val="single"/>
-        </w:rPr>
-        <w:t>By</w:t>
-      </w:r>
-      <w:proofErr w:type="gramEnd"/>
-      <w:r>
-        <w:rPr>
-          <w:rFonts w:ascii="TH SarabunPSK" w:hAnsi="TH SarabunPSK" w:cs="TH SarabunPSK"/>
-          <w:b/>
-          <w:bCs/>
-          <w:sz w:val="40"/>
-          <w:szCs w:val="48"/>
-          <w:u w:val="single"/>
-        </w:rPr>
-        <w:t xml:space="preserve"> Ball</w:t>
+        </w:rPr>
+        <w:t>Logger By Ball</w:t>
       </w:r>
     </w:p>
     <w:p>
@@ -263,23 +226,13 @@
         </w:rPr>
         <w:t xml:space="preserve">และ ใช้ </w:t>
       </w:r>
-      <w:proofErr w:type="spellStart"/>
-      <w:r>
-        <w:rPr>
-          <w:rFonts w:ascii="TH SarabunPSK" w:hAnsi="TH SarabunPSK" w:cs="TH SarabunPSK" w:hint="cs"/>
-          <w:sz w:val="24"/>
-          <w:szCs w:val="24"/>
-        </w:rPr>
-        <w:t>Ipynb</w:t>
-      </w:r>
-      <w:proofErr w:type="spellEnd"/>
-      <w:r>
-        <w:rPr>
-          <w:rFonts w:ascii="TH SarabunPSK" w:hAnsi="TH SarabunPSK" w:cs="TH SarabunPSK" w:hint="cs"/>
-          <w:sz w:val="24"/>
-          <w:szCs w:val="24"/>
-        </w:rPr>
-        <w:t xml:space="preserve"> script </w:t>
+      <w:r>
+        <w:rPr>
+          <w:rFonts w:ascii="TH SarabunPSK" w:hAnsi="TH SarabunPSK" w:cs="TH SarabunPSK" w:hint="cs"/>
+          <w:sz w:val="24"/>
+          <w:szCs w:val="24"/>
+        </w:rPr>
+        <w:t xml:space="preserve">Ipynb script </w:t>
       </w:r>
       <w:r>
         <w:rPr>
@@ -313,25 +266,7 @@
           <w:sz w:val="24"/>
           <w:szCs w:val="24"/>
         </w:rPr>
-        <w:t xml:space="preserve">[1 </w:t>
-      </w:r>
-      <w:proofErr w:type="spellStart"/>
-      <w:r>
-        <w:rPr>
-          <w:rFonts w:ascii="TH SarabunPSK" w:hAnsi="TH SarabunPSK" w:cs="TH SarabunPSK"/>
-          <w:sz w:val="24"/>
-          <w:szCs w:val="24"/>
-        </w:rPr>
-        <w:t>Hr</w:t>
-      </w:r>
-      <w:proofErr w:type="spellEnd"/>
-      <w:r>
-        <w:rPr>
-          <w:rFonts w:ascii="TH SarabunPSK" w:hAnsi="TH SarabunPSK" w:cs="TH SarabunPSK"/>
-          <w:sz w:val="24"/>
-          <w:szCs w:val="24"/>
-        </w:rPr>
-        <w:t>]</w:t>
+        <w:t>[1 Hr]</w:t>
       </w:r>
     </w:p>
     <w:p>
@@ -412,25 +347,7 @@
           <w:sz w:val="24"/>
           <w:szCs w:val="24"/>
         </w:rPr>
-        <w:t xml:space="preserve"> [0.2 </w:t>
-      </w:r>
-      <w:proofErr w:type="spellStart"/>
-      <w:r>
-        <w:rPr>
-          <w:rFonts w:ascii="TH SarabunPSK" w:hAnsi="TH SarabunPSK" w:cs="TH SarabunPSK"/>
-          <w:sz w:val="24"/>
-          <w:szCs w:val="24"/>
-        </w:rPr>
-        <w:t>Hr</w:t>
-      </w:r>
-      <w:proofErr w:type="spellEnd"/>
-      <w:r>
-        <w:rPr>
-          <w:rFonts w:ascii="TH SarabunPSK" w:hAnsi="TH SarabunPSK" w:cs="TH SarabunPSK"/>
-          <w:sz w:val="24"/>
-          <w:szCs w:val="24"/>
-        </w:rPr>
-        <w:t>]</w:t>
+        <w:t xml:space="preserve"> [0.2 Hr]</w:t>
       </w:r>
     </w:p>
     <w:p>
@@ -455,23 +372,13 @@
         </w:rPr>
         <w:t xml:space="preserve">ใช้ </w:t>
       </w:r>
-      <w:proofErr w:type="spellStart"/>
-      <w:r>
-        <w:rPr>
-          <w:rFonts w:ascii="TH SarabunPSK" w:hAnsi="TH SarabunPSK" w:cs="TH SarabunPSK"/>
-          <w:sz w:val="24"/>
-          <w:szCs w:val="24"/>
-        </w:rPr>
-        <w:t>Mongoshell</w:t>
-      </w:r>
-      <w:proofErr w:type="spellEnd"/>
-      <w:r>
-        <w:rPr>
-          <w:rFonts w:ascii="TH SarabunPSK" w:hAnsi="TH SarabunPSK" w:cs="TH SarabunPSK"/>
-          <w:sz w:val="24"/>
-          <w:szCs w:val="24"/>
-        </w:rPr>
-        <w:t xml:space="preserve"> </w:t>
+      <w:r>
+        <w:rPr>
+          <w:rFonts w:ascii="TH SarabunPSK" w:hAnsi="TH SarabunPSK" w:cs="TH SarabunPSK"/>
+          <w:sz w:val="24"/>
+          <w:szCs w:val="24"/>
+        </w:rPr>
+        <w:t xml:space="preserve">Mongoshell </w:t>
       </w:r>
       <w:r>
         <w:rPr>
@@ -539,25 +446,7 @@
           <w:sz w:val="24"/>
           <w:szCs w:val="24"/>
         </w:rPr>
-        <w:t xml:space="preserve"> [1 </w:t>
-      </w:r>
-      <w:proofErr w:type="spellStart"/>
-      <w:r>
-        <w:rPr>
-          <w:rFonts w:ascii="TH SarabunPSK" w:hAnsi="TH SarabunPSK" w:cs="TH SarabunPSK"/>
-          <w:sz w:val="24"/>
-          <w:szCs w:val="24"/>
-        </w:rPr>
-        <w:t>Hr</w:t>
-      </w:r>
-      <w:proofErr w:type="spellEnd"/>
-      <w:r>
-        <w:rPr>
-          <w:rFonts w:ascii="TH SarabunPSK" w:hAnsi="TH SarabunPSK" w:cs="TH SarabunPSK"/>
-          <w:sz w:val="24"/>
-          <w:szCs w:val="24"/>
-        </w:rPr>
-        <w:t>]</w:t>
+        <w:t xml:space="preserve"> [1 Hr]</w:t>
       </w:r>
     </w:p>
     <w:p>
@@ -580,6 +469,15 @@
           <w:szCs w:val="24"/>
           <w:cs/>
         </w:rPr>
+        <w:t>เริ่มโครง</w:t>
+      </w:r>
+      <w:r>
+        <w:rPr>
+          <w:rFonts w:ascii="TH SarabunPSK" w:hAnsi="TH SarabunPSK" w:cs="TH SarabunPSK" w:hint="cs"/>
+          <w:sz w:val="24"/>
+          <w:szCs w:val="24"/>
+          <w:cs/>
+        </w:rPr>
         <w:t xml:space="preserve">สร้าง </w:t>
       </w:r>
       <w:r>
@@ -615,6 +513,70 @@
           <w:cs/>
         </w:rPr>
         <w:t>บนมือถือ</w:t>
+      </w:r>
+      <w:r>
+        <w:rPr>
+          <w:rFonts w:ascii="TH SarabunPSK" w:hAnsi="TH SarabunPSK" w:cs="TH SarabunPSK"/>
+          <w:sz w:val="24"/>
+          <w:szCs w:val="24"/>
+        </w:rPr>
+        <w:t xml:space="preserve"> [0.2 Hr]</w:t>
+      </w:r>
+    </w:p>
+    <w:p>
+      <w:pPr>
+        <w:pStyle w:val="ListParagraph"/>
+        <w:numPr>
+          <w:ilvl w:val="0"/>
+          <w:numId w:val="3"/>
+        </w:numPr>
+        <w:rPr>
+          <w:rFonts w:ascii="TH SarabunPSK" w:hAnsi="TH SarabunPSK" w:cs="TH SarabunPSK"/>
+          <w:sz w:val="24"/>
+          <w:szCs w:val="24"/>
+        </w:rPr>
+      </w:pPr>
+      <w:r>
+        <w:rPr>
+          <w:rFonts w:ascii="TH SarabunPSK" w:hAnsi="TH SarabunPSK" w:cs="TH SarabunPSK" w:hint="cs"/>
+          <w:sz w:val="24"/>
+          <w:szCs w:val="24"/>
+          <w:cs/>
+        </w:rPr>
+        <w:t xml:space="preserve">แก้ </w:t>
+      </w:r>
+      <w:r>
+        <w:rPr>
+          <w:rFonts w:ascii="TH SarabunPSK" w:hAnsi="TH SarabunPSK" w:cs="TH SarabunPSK"/>
+          <w:sz w:val="24"/>
+          <w:szCs w:val="24"/>
+        </w:rPr>
+        <w:t xml:space="preserve">Database </w:t>
+      </w:r>
+      <w:r>
+        <w:rPr>
+          <w:rFonts w:ascii="TH SarabunPSK" w:hAnsi="TH SarabunPSK" w:cs="TH SarabunPSK" w:hint="cs"/>
+          <w:sz w:val="24"/>
+          <w:szCs w:val="24"/>
+          <w:cs/>
+        </w:rPr>
+        <w:t xml:space="preserve">ให้ตรงกับ </w:t>
+      </w:r>
+      <w:r>
+        <w:rPr>
+          <w:rFonts w:ascii="TH SarabunPSK" w:hAnsi="TH SarabunPSK" w:cs="TH SarabunPSK"/>
+          <w:sz w:val="24"/>
+          <w:szCs w:val="24"/>
+        </w:rPr>
+        <w:t>requirement</w:t>
+      </w:r>
+      <w:r>
+        <w:rPr>
+          <w:rFonts w:ascii="TH SarabunPSK" w:hAnsi="TH SarabunPSK" w:cs="TH SarabunPSK"/>
+          <w:sz w:val="24"/>
+          <w:szCs w:val="24"/>
+        </w:rPr>
+        <w:t xml:space="preserve"> [1 Hr]</w:t>
       </w:r>
     </w:p>
     <w:sectPr>

</xml_diff>

<commit_message>
update: log and readme
</commit_message>
<xml_diff>
--- a/Logger.docx
+++ b/Logger.docx
@@ -46,7 +46,18 @@
           <w:szCs w:val="48"/>
           <w:u w:val="single"/>
         </w:rPr>
-        <w:t>Logger By Ball</w:t>
+        <w:t>Dev Log</w:t>
+      </w:r>
+      <w:r>
+        <w:rPr>
+          <w:rFonts w:ascii="TH SarabunPSK" w:hAnsi="TH SarabunPSK" w:cs="TH SarabunPSK"/>
+          <w:b/>
+          <w:bCs/>
+          <w:sz w:val="40"/>
+          <w:szCs w:val="48"/>
+          <w:u w:val="single"/>
+        </w:rPr>
+        <w:t xml:space="preserve"> By Ball</w:t>
       </w:r>
     </w:p>
     <w:p>

</xml_diff>

<commit_message>
feat: add simple query page
</commit_message>
<xml_diff>
--- a/Logger.docx
+++ b/Logger.docx
@@ -14,6 +14,7 @@
           <w:u w:val="single"/>
         </w:rPr>
       </w:pPr>
+      <w:proofErr w:type="spellStart"/>
       <w:r>
         <w:rPr>
           <w:rFonts w:ascii="TH SarabunPSK" w:hAnsi="TH SarabunPSK" w:cs="TH SarabunPSK" w:hint="cs"/>
@@ -23,8 +24,9 @@
           <w:szCs w:val="48"/>
           <w:u w:val="single"/>
         </w:rPr>
-        <w:t>Kiakkai Db</w:t>
-      </w:r>
+        <w:t>Kiakkai</w:t>
+      </w:r>
+      <w:proofErr w:type="spellEnd"/>
       <w:r>
         <w:rPr>
           <w:rFonts w:ascii="TH SarabunPSK" w:hAnsi="TH SarabunPSK" w:cs="TH SarabunPSK" w:hint="cs"/>
@@ -33,20 +35,20 @@
           <w:sz w:val="40"/>
           <w:szCs w:val="48"/>
           <w:u w:val="single"/>
-          <w:cs/>
-        </w:rPr>
-        <w:t xml:space="preserve"> </w:t>
-      </w:r>
-      <w:r>
-        <w:rPr>
-          <w:rFonts w:ascii="TH SarabunPSK" w:hAnsi="TH SarabunPSK" w:cs="TH SarabunPSK"/>
+        </w:rPr>
+        <w:t xml:space="preserve"> Db</w:t>
+      </w:r>
+      <w:r>
+        <w:rPr>
+          <w:rFonts w:ascii="TH SarabunPSK" w:hAnsi="TH SarabunPSK" w:cs="TH SarabunPSK" w:hint="cs"/>
           <w:b/>
           <w:bCs/>
           <w:sz w:val="40"/>
           <w:szCs w:val="48"/>
           <w:u w:val="single"/>
-        </w:rPr>
-        <w:t>Dev Log</w:t>
+          <w:cs/>
+        </w:rPr>
+        <w:t xml:space="preserve"> </w:t>
       </w:r>
       <w:r>
         <w:rPr>
@@ -57,6 +59,17 @@
           <w:szCs w:val="48"/>
           <w:u w:val="single"/>
         </w:rPr>
+        <w:t>Dev Log</w:t>
+      </w:r>
+      <w:r>
+        <w:rPr>
+          <w:rFonts w:ascii="TH SarabunPSK" w:hAnsi="TH SarabunPSK" w:cs="TH SarabunPSK"/>
+          <w:b/>
+          <w:bCs/>
+          <w:sz w:val="40"/>
+          <w:szCs w:val="48"/>
+          <w:u w:val="single"/>
+        </w:rPr>
         <w:t xml:space="preserve"> By Ball</w:t>
       </w:r>
     </w:p>
@@ -154,6 +167,46 @@
           <w:szCs w:val="36"/>
         </w:rPr>
         <w:t>13/06/66</w:t>
+      </w:r>
+      <w:r>
+        <w:rPr>
+          <w:rFonts w:ascii="TH SarabunPSK" w:hAnsi="TH SarabunPSK" w:cs="TH SarabunPSK"/>
+          <w:b/>
+          <w:bCs/>
+          <w:sz w:val="28"/>
+          <w:szCs w:val="36"/>
+        </w:rPr>
+        <w:t xml:space="preserve"> - </w:t>
+      </w:r>
+      <w:r>
+        <w:rPr>
+          <w:rFonts w:ascii="TH SarabunPSK" w:hAnsi="TH SarabunPSK" w:cs="TH SarabunPSK" w:hint="cs"/>
+          <w:b/>
+          <w:bCs/>
+          <w:sz w:val="28"/>
+          <w:szCs w:val="36"/>
+        </w:rPr>
+        <w:t>1</w:t>
+      </w:r>
+      <w:r>
+        <w:rPr>
+          <w:rFonts w:ascii="TH SarabunPSK" w:hAnsi="TH SarabunPSK" w:cs="TH SarabunPSK"/>
+          <w:b/>
+          <w:bCs/>
+          <w:sz w:val="28"/>
+          <w:szCs w:val="36"/>
+        </w:rPr>
+        <w:t>4</w:t>
+      </w:r>
+      <w:r>
+        <w:rPr>
+          <w:rFonts w:ascii="TH SarabunPSK" w:hAnsi="TH SarabunPSK" w:cs="TH SarabunPSK" w:hint="cs"/>
+          <w:b/>
+          <w:bCs/>
+          <w:sz w:val="28"/>
+          <w:szCs w:val="36"/>
+        </w:rPr>
+        <w:t>/06/66</w:t>
       </w:r>
     </w:p>
     <w:p>
@@ -237,13 +290,23 @@
         </w:rPr>
         <w:t xml:space="preserve">และ ใช้ </w:t>
       </w:r>
-      <w:r>
-        <w:rPr>
-          <w:rFonts w:ascii="TH SarabunPSK" w:hAnsi="TH SarabunPSK" w:cs="TH SarabunPSK" w:hint="cs"/>
-          <w:sz w:val="24"/>
-          <w:szCs w:val="24"/>
-        </w:rPr>
-        <w:t xml:space="preserve">Ipynb script </w:t>
+      <w:proofErr w:type="spellStart"/>
+      <w:r>
+        <w:rPr>
+          <w:rFonts w:ascii="TH SarabunPSK" w:hAnsi="TH SarabunPSK" w:cs="TH SarabunPSK" w:hint="cs"/>
+          <w:sz w:val="24"/>
+          <w:szCs w:val="24"/>
+        </w:rPr>
+        <w:t>Ipynb</w:t>
+      </w:r>
+      <w:proofErr w:type="spellEnd"/>
+      <w:r>
+        <w:rPr>
+          <w:rFonts w:ascii="TH SarabunPSK" w:hAnsi="TH SarabunPSK" w:cs="TH SarabunPSK" w:hint="cs"/>
+          <w:sz w:val="24"/>
+          <w:szCs w:val="24"/>
+        </w:rPr>
+        <w:t xml:space="preserve"> script </w:t>
       </w:r>
       <w:r>
         <w:rPr>
@@ -277,7 +340,25 @@
           <w:sz w:val="24"/>
           <w:szCs w:val="24"/>
         </w:rPr>
-        <w:t>[1 Hr]</w:t>
+        <w:t xml:space="preserve">[1 </w:t>
+      </w:r>
+      <w:proofErr w:type="spellStart"/>
+      <w:r>
+        <w:rPr>
+          <w:rFonts w:ascii="TH SarabunPSK" w:hAnsi="TH SarabunPSK" w:cs="TH SarabunPSK"/>
+          <w:sz w:val="24"/>
+          <w:szCs w:val="24"/>
+        </w:rPr>
+        <w:t>Hr</w:t>
+      </w:r>
+      <w:proofErr w:type="spellEnd"/>
+      <w:r>
+        <w:rPr>
+          <w:rFonts w:ascii="TH SarabunPSK" w:hAnsi="TH SarabunPSK" w:cs="TH SarabunPSK"/>
+          <w:sz w:val="24"/>
+          <w:szCs w:val="24"/>
+        </w:rPr>
+        <w:t>]</w:t>
       </w:r>
     </w:p>
     <w:p>
@@ -358,7 +439,25 @@
           <w:sz w:val="24"/>
           <w:szCs w:val="24"/>
         </w:rPr>
-        <w:t xml:space="preserve"> [0.2 Hr]</w:t>
+        <w:t xml:space="preserve"> [0.2 </w:t>
+      </w:r>
+      <w:proofErr w:type="spellStart"/>
+      <w:r>
+        <w:rPr>
+          <w:rFonts w:ascii="TH SarabunPSK" w:hAnsi="TH SarabunPSK" w:cs="TH SarabunPSK"/>
+          <w:sz w:val="24"/>
+          <w:szCs w:val="24"/>
+        </w:rPr>
+        <w:t>Hr</w:t>
+      </w:r>
+      <w:proofErr w:type="spellEnd"/>
+      <w:r>
+        <w:rPr>
+          <w:rFonts w:ascii="TH SarabunPSK" w:hAnsi="TH SarabunPSK" w:cs="TH SarabunPSK"/>
+          <w:sz w:val="24"/>
+          <w:szCs w:val="24"/>
+        </w:rPr>
+        <w:t>]</w:t>
       </w:r>
     </w:p>
     <w:p>
@@ -383,13 +482,23 @@
         </w:rPr>
         <w:t xml:space="preserve">ใช้ </w:t>
       </w:r>
-      <w:r>
-        <w:rPr>
-          <w:rFonts w:ascii="TH SarabunPSK" w:hAnsi="TH SarabunPSK" w:cs="TH SarabunPSK"/>
-          <w:sz w:val="24"/>
-          <w:szCs w:val="24"/>
-        </w:rPr>
-        <w:t xml:space="preserve">Mongoshell </w:t>
+      <w:proofErr w:type="spellStart"/>
+      <w:r>
+        <w:rPr>
+          <w:rFonts w:ascii="TH SarabunPSK" w:hAnsi="TH SarabunPSK" w:cs="TH SarabunPSK"/>
+          <w:sz w:val="24"/>
+          <w:szCs w:val="24"/>
+        </w:rPr>
+        <w:t>Mongoshell</w:t>
+      </w:r>
+      <w:proofErr w:type="spellEnd"/>
+      <w:r>
+        <w:rPr>
+          <w:rFonts w:ascii="TH SarabunPSK" w:hAnsi="TH SarabunPSK" w:cs="TH SarabunPSK"/>
+          <w:sz w:val="24"/>
+          <w:szCs w:val="24"/>
+        </w:rPr>
+        <w:t xml:space="preserve"> </w:t>
       </w:r>
       <w:r>
         <w:rPr>
@@ -457,7 +566,25 @@
           <w:sz w:val="24"/>
           <w:szCs w:val="24"/>
         </w:rPr>
-        <w:t xml:space="preserve"> [1 Hr]</w:t>
+        <w:t xml:space="preserve"> [1 </w:t>
+      </w:r>
+      <w:proofErr w:type="spellStart"/>
+      <w:r>
+        <w:rPr>
+          <w:rFonts w:ascii="TH SarabunPSK" w:hAnsi="TH SarabunPSK" w:cs="TH SarabunPSK"/>
+          <w:sz w:val="24"/>
+          <w:szCs w:val="24"/>
+        </w:rPr>
+        <w:t>Hr</w:t>
+      </w:r>
+      <w:proofErr w:type="spellEnd"/>
+      <w:r>
+        <w:rPr>
+          <w:rFonts w:ascii="TH SarabunPSK" w:hAnsi="TH SarabunPSK" w:cs="TH SarabunPSK"/>
+          <w:sz w:val="24"/>
+          <w:szCs w:val="24"/>
+        </w:rPr>
+        <w:t>]</w:t>
       </w:r>
     </w:p>
     <w:p>
@@ -531,7 +658,25 @@
           <w:sz w:val="24"/>
           <w:szCs w:val="24"/>
         </w:rPr>
-        <w:t xml:space="preserve"> [0.2 Hr]</w:t>
+        <w:t xml:space="preserve"> [0.2 </w:t>
+      </w:r>
+      <w:proofErr w:type="spellStart"/>
+      <w:r>
+        <w:rPr>
+          <w:rFonts w:ascii="TH SarabunPSK" w:hAnsi="TH SarabunPSK" w:cs="TH SarabunPSK"/>
+          <w:sz w:val="24"/>
+          <w:szCs w:val="24"/>
+        </w:rPr>
+        <w:t>Hr</w:t>
+      </w:r>
+      <w:proofErr w:type="spellEnd"/>
+      <w:r>
+        <w:rPr>
+          <w:rFonts w:ascii="TH SarabunPSK" w:hAnsi="TH SarabunPSK" w:cs="TH SarabunPSK"/>
+          <w:sz w:val="24"/>
+          <w:szCs w:val="24"/>
+        </w:rPr>
+        <w:t>]</w:t>
       </w:r>
     </w:p>
     <w:p>
@@ -587,8 +732,326 @@
           <w:sz w:val="24"/>
           <w:szCs w:val="24"/>
         </w:rPr>
-        <w:t xml:space="preserve"> [1 Hr]</w:t>
-      </w:r>
+        <w:t xml:space="preserve"> [1 </w:t>
+      </w:r>
+      <w:proofErr w:type="spellStart"/>
+      <w:r>
+        <w:rPr>
+          <w:rFonts w:ascii="TH SarabunPSK" w:hAnsi="TH SarabunPSK" w:cs="TH SarabunPSK"/>
+          <w:sz w:val="24"/>
+          <w:szCs w:val="24"/>
+        </w:rPr>
+        <w:t>Hr</w:t>
+      </w:r>
+      <w:proofErr w:type="spellEnd"/>
+      <w:r>
+        <w:rPr>
+          <w:rFonts w:ascii="TH SarabunPSK" w:hAnsi="TH SarabunPSK" w:cs="TH SarabunPSK"/>
+          <w:sz w:val="24"/>
+          <w:szCs w:val="24"/>
+        </w:rPr>
+        <w:t>]</w:t>
+      </w:r>
+    </w:p>
+    <w:p>
+      <w:pPr>
+        <w:rPr>
+          <w:rFonts w:ascii="TH SarabunPSK" w:hAnsi="TH SarabunPSK" w:cs="TH SarabunPSK"/>
+          <w:b/>
+          <w:bCs/>
+          <w:sz w:val="28"/>
+          <w:szCs w:val="36"/>
+        </w:rPr>
+      </w:pPr>
+      <w:r>
+        <w:rPr>
+          <w:rFonts w:ascii="TH SarabunPSK" w:hAnsi="TH SarabunPSK" w:cs="TH SarabunPSK"/>
+          <w:b/>
+          <w:bCs/>
+          <w:sz w:val="28"/>
+          <w:szCs w:val="36"/>
+        </w:rPr>
+        <w:t>14/06/66 -</w:t>
+      </w:r>
+      <w:r>
+        <w:rPr>
+          <w:rFonts w:ascii="TH SarabunPSK" w:hAnsi="TH SarabunPSK" w:cs="TH SarabunPSK" w:hint="cs"/>
+          <w:b/>
+          <w:bCs/>
+          <w:sz w:val="28"/>
+          <w:szCs w:val="36"/>
+        </w:rPr>
+        <w:t>1</w:t>
+      </w:r>
+      <w:r>
+        <w:rPr>
+          <w:rFonts w:ascii="TH SarabunPSK" w:hAnsi="TH SarabunPSK" w:cs="TH SarabunPSK"/>
+          <w:b/>
+          <w:bCs/>
+          <w:sz w:val="28"/>
+          <w:szCs w:val="36"/>
+        </w:rPr>
+        <w:t>5</w:t>
+      </w:r>
+      <w:r>
+        <w:rPr>
+          <w:rFonts w:ascii="TH SarabunPSK" w:hAnsi="TH SarabunPSK" w:cs="TH SarabunPSK" w:hint="cs"/>
+          <w:b/>
+          <w:bCs/>
+          <w:sz w:val="28"/>
+          <w:szCs w:val="36"/>
+        </w:rPr>
+        <w:t>/06/66</w:t>
+      </w:r>
+    </w:p>
+    <w:p>
+      <w:pPr>
+        <w:pStyle w:val="ListParagraph"/>
+        <w:numPr>
+          <w:ilvl w:val="0"/>
+          <w:numId w:val="3"/>
+        </w:numPr>
+        <w:rPr>
+          <w:rFonts w:ascii="TH SarabunPSK" w:hAnsi="TH SarabunPSK" w:cs="TH SarabunPSK"/>
+          <w:sz w:val="24"/>
+          <w:szCs w:val="24"/>
+        </w:rPr>
+      </w:pPr>
+      <w:r>
+        <w:rPr>
+          <w:rFonts w:ascii="TH SarabunPSK" w:hAnsi="TH SarabunPSK" w:cs="TH SarabunPSK" w:hint="cs"/>
+          <w:sz w:val="24"/>
+          <w:szCs w:val="24"/>
+          <w:cs/>
+        </w:rPr>
+        <w:t xml:space="preserve">แก้ </w:t>
+      </w:r>
+      <w:r>
+        <w:rPr>
+          <w:rFonts w:ascii="TH SarabunPSK" w:hAnsi="TH SarabunPSK" w:cs="TH SarabunPSK"/>
+          <w:sz w:val="24"/>
+          <w:szCs w:val="24"/>
+        </w:rPr>
+        <w:t xml:space="preserve">Database </w:t>
+      </w:r>
+      <w:r>
+        <w:rPr>
+          <w:rFonts w:ascii="TH SarabunPSK" w:hAnsi="TH SarabunPSK" w:cs="TH SarabunPSK" w:hint="cs"/>
+          <w:sz w:val="24"/>
+          <w:szCs w:val="24"/>
+          <w:cs/>
+        </w:rPr>
+        <w:t xml:space="preserve">ให้ตรงกับ </w:t>
+      </w:r>
+      <w:r>
+        <w:rPr>
+          <w:rFonts w:ascii="TH SarabunPSK" w:hAnsi="TH SarabunPSK" w:cs="TH SarabunPSK"/>
+          <w:sz w:val="24"/>
+          <w:szCs w:val="24"/>
+        </w:rPr>
+        <w:t>requirement [</w:t>
+      </w:r>
+      <w:r>
+        <w:rPr>
+          <w:rFonts w:ascii="TH SarabunPSK" w:hAnsi="TH SarabunPSK" w:cs="TH SarabunPSK"/>
+          <w:sz w:val="24"/>
+          <w:szCs w:val="24"/>
+        </w:rPr>
+        <w:t>0.5</w:t>
+      </w:r>
+      <w:r>
+        <w:rPr>
+          <w:rFonts w:ascii="TH SarabunPSK" w:hAnsi="TH SarabunPSK" w:cs="TH SarabunPSK"/>
+          <w:sz w:val="24"/>
+          <w:szCs w:val="24"/>
+        </w:rPr>
+        <w:t xml:space="preserve"> </w:t>
+      </w:r>
+      <w:proofErr w:type="spellStart"/>
+      <w:r>
+        <w:rPr>
+          <w:rFonts w:ascii="TH SarabunPSK" w:hAnsi="TH SarabunPSK" w:cs="TH SarabunPSK"/>
+          <w:sz w:val="24"/>
+          <w:szCs w:val="24"/>
+        </w:rPr>
+        <w:t>Hr</w:t>
+      </w:r>
+      <w:proofErr w:type="spellEnd"/>
+      <w:r>
+        <w:rPr>
+          <w:rFonts w:ascii="TH SarabunPSK" w:hAnsi="TH SarabunPSK" w:cs="TH SarabunPSK"/>
+          <w:sz w:val="24"/>
+          <w:szCs w:val="24"/>
+        </w:rPr>
+        <w:t>]</w:t>
+      </w:r>
+    </w:p>
+    <w:p>
+      <w:pPr>
+        <w:pStyle w:val="ListParagraph"/>
+        <w:numPr>
+          <w:ilvl w:val="0"/>
+          <w:numId w:val="3"/>
+        </w:numPr>
+        <w:rPr>
+          <w:rFonts w:ascii="TH SarabunPSK" w:hAnsi="TH SarabunPSK" w:cs="TH SarabunPSK" w:hint="cs"/>
+          <w:sz w:val="24"/>
+          <w:szCs w:val="24"/>
+        </w:rPr>
+      </w:pPr>
+      <w:r>
+        <w:rPr>
+          <w:rFonts w:ascii="TH SarabunPSK" w:hAnsi="TH SarabunPSK" w:cs="TH SarabunPSK" w:hint="cs"/>
+          <w:sz w:val="24"/>
+          <w:szCs w:val="24"/>
+          <w:cs/>
+        </w:rPr>
+        <w:t xml:space="preserve">เพิ่มหน้า </w:t>
+      </w:r>
+      <w:r>
+        <w:rPr>
+          <w:rFonts w:ascii="TH SarabunPSK" w:hAnsi="TH SarabunPSK" w:cs="TH SarabunPSK"/>
+          <w:sz w:val="24"/>
+          <w:szCs w:val="24"/>
+        </w:rPr>
+        <w:t xml:space="preserve">page </w:t>
+      </w:r>
+      <w:r>
+        <w:rPr>
+          <w:rFonts w:ascii="TH SarabunPSK" w:hAnsi="TH SarabunPSK" w:cs="TH SarabunPSK" w:hint="cs"/>
+          <w:sz w:val="24"/>
+          <w:szCs w:val="24"/>
+          <w:cs/>
+        </w:rPr>
+        <w:t>สำหรับโชว์ข้อมูลเบื้องต้น บ้าน</w:t>
+      </w:r>
+      <w:r>
+        <w:rPr>
+          <w:rFonts w:ascii="TH SarabunPSK" w:hAnsi="TH SarabunPSK" w:cs="TH SarabunPSK"/>
+          <w:sz w:val="24"/>
+          <w:szCs w:val="24"/>
+        </w:rPr>
+        <w:t xml:space="preserve">, </w:t>
+      </w:r>
+      <w:r>
+        <w:rPr>
+          <w:rFonts w:ascii="TH SarabunPSK" w:hAnsi="TH SarabunPSK" w:cs="TH SarabunPSK" w:hint="cs"/>
+          <w:sz w:val="24"/>
+          <w:szCs w:val="24"/>
+          <w:cs/>
+        </w:rPr>
+        <w:t>ผู้อยู่อาศัย</w:t>
+      </w:r>
+      <w:r>
+        <w:rPr>
+          <w:rFonts w:ascii="TH SarabunPSK" w:hAnsi="TH SarabunPSK" w:cs="TH SarabunPSK"/>
+          <w:sz w:val="24"/>
+          <w:szCs w:val="24"/>
+        </w:rPr>
+        <w:t xml:space="preserve">, </w:t>
+      </w:r>
+      <w:r>
+        <w:rPr>
+          <w:rFonts w:ascii="TH SarabunPSK" w:hAnsi="TH SarabunPSK" w:cs="TH SarabunPSK" w:hint="cs"/>
+          <w:sz w:val="24"/>
+          <w:szCs w:val="24"/>
+          <w:cs/>
+        </w:rPr>
+        <w:t>รถยนตร์</w:t>
+      </w:r>
+      <w:r>
+        <w:rPr>
+          <w:rFonts w:ascii="TH SarabunPSK" w:hAnsi="TH SarabunPSK" w:cs="TH SarabunPSK"/>
+          <w:sz w:val="24"/>
+          <w:szCs w:val="24"/>
+        </w:rPr>
+        <w:t xml:space="preserve"> </w:t>
+      </w:r>
+      <w:r>
+        <w:rPr>
+          <w:rFonts w:ascii="TH SarabunPSK" w:hAnsi="TH SarabunPSK" w:cs="TH SarabunPSK" w:hint="cs"/>
+          <w:sz w:val="24"/>
+          <w:szCs w:val="24"/>
+          <w:cs/>
+        </w:rPr>
+        <w:t xml:space="preserve">ด้วย </w:t>
+      </w:r>
+      <w:r>
+        <w:rPr>
+          <w:rFonts w:ascii="TH SarabunPSK" w:hAnsi="TH SarabunPSK" w:cs="TH SarabunPSK"/>
+          <w:sz w:val="24"/>
+          <w:szCs w:val="24"/>
+        </w:rPr>
+        <w:t>Flutter</w:t>
+      </w:r>
+      <w:r>
+        <w:rPr>
+          <w:rFonts w:ascii="TH SarabunPSK" w:hAnsi="TH SarabunPSK" w:cs="TH SarabunPSK" w:hint="cs"/>
+          <w:sz w:val="24"/>
+          <w:szCs w:val="24"/>
+          <w:cs/>
+        </w:rPr>
+        <w:t xml:space="preserve"> </w:t>
+      </w:r>
+      <w:r>
+        <w:rPr>
+          <w:rFonts w:ascii="TH SarabunPSK" w:hAnsi="TH SarabunPSK" w:cs="TH SarabunPSK"/>
+          <w:sz w:val="24"/>
+          <w:szCs w:val="24"/>
+        </w:rPr>
+        <w:t xml:space="preserve">[4 </w:t>
+      </w:r>
+      <w:proofErr w:type="spellStart"/>
+      <w:r>
+        <w:rPr>
+          <w:rFonts w:ascii="TH SarabunPSK" w:hAnsi="TH SarabunPSK" w:cs="TH SarabunPSK"/>
+          <w:sz w:val="24"/>
+          <w:szCs w:val="24"/>
+        </w:rPr>
+        <w:t>Hr</w:t>
+      </w:r>
+      <w:proofErr w:type="spellEnd"/>
+      <w:r>
+        <w:rPr>
+          <w:rFonts w:ascii="TH SarabunPSK" w:hAnsi="TH SarabunPSK" w:cs="TH SarabunPSK"/>
+          <w:sz w:val="24"/>
+          <w:szCs w:val="24"/>
+        </w:rPr>
+        <w:t>]</w:t>
+      </w:r>
+    </w:p>
+    <w:p>
+      <w:pPr>
+        <w:rPr>
+          <w:rFonts w:ascii="TH SarabunPSK" w:hAnsi="TH SarabunPSK" w:cs="TH SarabunPSK" w:hint="cs"/>
+          <w:b/>
+          <w:bCs/>
+          <w:sz w:val="28"/>
+          <w:szCs w:val="36"/>
+        </w:rPr>
+      </w:pPr>
+    </w:p>
+    <w:p>
+      <w:pPr>
+        <w:pStyle w:val="ListParagraph"/>
+        <w:ind w:left="1080"/>
+        <w:rPr>
+          <w:rFonts w:ascii="TH SarabunPSK" w:hAnsi="TH SarabunPSK" w:cs="TH SarabunPSK" w:hint="cs"/>
+          <w:b/>
+          <w:bCs/>
+          <w:sz w:val="28"/>
+          <w:szCs w:val="36"/>
+        </w:rPr>
+      </w:pPr>
+    </w:p>
+    <w:p>
+      <w:pPr>
+        <w:rPr>
+          <w:rFonts w:ascii="TH SarabunPSK" w:hAnsi="TH SarabunPSK" w:cs="TH SarabunPSK"/>
+          <w:sz w:val="24"/>
+          <w:szCs w:val="24"/>
+        </w:rPr>
+      </w:pPr>
     </w:p>
     <w:sectPr>
       <w:pgSz w:w="12240" w:h="15840"/>
@@ -1580,6 +2043,7 @@
   <w:style w:type="paragraph" w:default="1" w:styleId="Normal">
     <w:name w:val="Normal"/>
     <w:qFormat/>
+    <w:rsid w:val="00B772CE"/>
   </w:style>
   <w:style w:type="character" w:default="1" w:styleId="DefaultParagraphFont">
     <w:name w:val="Default Paragraph Font"/>

</xml_diff>

<commit_message>
feat: add simple add button and sorting table
</commit_message>
<xml_diff>
--- a/Logger.docx
+++ b/Logger.docx
@@ -14,7 +14,6 @@
           <w:u w:val="single"/>
         </w:rPr>
       </w:pPr>
-      <w:proofErr w:type="spellStart"/>
       <w:r>
         <w:rPr>
           <w:rFonts w:ascii="TH SarabunPSK" w:hAnsi="TH SarabunPSK" w:cs="TH SarabunPSK" w:hint="cs"/>
@@ -24,19 +23,7 @@
           <w:szCs w:val="48"/>
           <w:u w:val="single"/>
         </w:rPr>
-        <w:t>Kiakkai</w:t>
-      </w:r>
-      <w:proofErr w:type="spellEnd"/>
-      <w:r>
-        <w:rPr>
-          <w:rFonts w:ascii="TH SarabunPSK" w:hAnsi="TH SarabunPSK" w:cs="TH SarabunPSK" w:hint="cs"/>
-          <w:b/>
-          <w:bCs/>
-          <w:sz w:val="40"/>
-          <w:szCs w:val="48"/>
-          <w:u w:val="single"/>
-        </w:rPr>
-        <w:t xml:space="preserve"> Db</w:t>
+        <w:t>Kiakkai Db</w:t>
       </w:r>
       <w:r>
         <w:rPr>
@@ -290,23 +277,13 @@
         </w:rPr>
         <w:t xml:space="preserve">และ ใช้ </w:t>
       </w:r>
-      <w:proofErr w:type="spellStart"/>
-      <w:r>
-        <w:rPr>
-          <w:rFonts w:ascii="TH SarabunPSK" w:hAnsi="TH SarabunPSK" w:cs="TH SarabunPSK" w:hint="cs"/>
-          <w:sz w:val="24"/>
-          <w:szCs w:val="24"/>
-        </w:rPr>
-        <w:t>Ipynb</w:t>
-      </w:r>
-      <w:proofErr w:type="spellEnd"/>
-      <w:r>
-        <w:rPr>
-          <w:rFonts w:ascii="TH SarabunPSK" w:hAnsi="TH SarabunPSK" w:cs="TH SarabunPSK" w:hint="cs"/>
-          <w:sz w:val="24"/>
-          <w:szCs w:val="24"/>
-        </w:rPr>
-        <w:t xml:space="preserve"> script </w:t>
+      <w:r>
+        <w:rPr>
+          <w:rFonts w:ascii="TH SarabunPSK" w:hAnsi="TH SarabunPSK" w:cs="TH SarabunPSK" w:hint="cs"/>
+          <w:sz w:val="24"/>
+          <w:szCs w:val="24"/>
+        </w:rPr>
+        <w:t xml:space="preserve">Ipynb script </w:t>
       </w:r>
       <w:r>
         <w:rPr>
@@ -340,25 +317,7 @@
           <w:sz w:val="24"/>
           <w:szCs w:val="24"/>
         </w:rPr>
-        <w:t xml:space="preserve">[1 </w:t>
-      </w:r>
-      <w:proofErr w:type="spellStart"/>
-      <w:r>
-        <w:rPr>
-          <w:rFonts w:ascii="TH SarabunPSK" w:hAnsi="TH SarabunPSK" w:cs="TH SarabunPSK"/>
-          <w:sz w:val="24"/>
-          <w:szCs w:val="24"/>
-        </w:rPr>
-        <w:t>Hr</w:t>
-      </w:r>
-      <w:proofErr w:type="spellEnd"/>
-      <w:r>
-        <w:rPr>
-          <w:rFonts w:ascii="TH SarabunPSK" w:hAnsi="TH SarabunPSK" w:cs="TH SarabunPSK"/>
-          <w:sz w:val="24"/>
-          <w:szCs w:val="24"/>
-        </w:rPr>
-        <w:t>]</w:t>
+        <w:t>[1 Hr]</w:t>
       </w:r>
     </w:p>
     <w:p>
@@ -439,25 +398,7 @@
           <w:sz w:val="24"/>
           <w:szCs w:val="24"/>
         </w:rPr>
-        <w:t xml:space="preserve"> [0.2 </w:t>
-      </w:r>
-      <w:proofErr w:type="spellStart"/>
-      <w:r>
-        <w:rPr>
-          <w:rFonts w:ascii="TH SarabunPSK" w:hAnsi="TH SarabunPSK" w:cs="TH SarabunPSK"/>
-          <w:sz w:val="24"/>
-          <w:szCs w:val="24"/>
-        </w:rPr>
-        <w:t>Hr</w:t>
-      </w:r>
-      <w:proofErr w:type="spellEnd"/>
-      <w:r>
-        <w:rPr>
-          <w:rFonts w:ascii="TH SarabunPSK" w:hAnsi="TH SarabunPSK" w:cs="TH SarabunPSK"/>
-          <w:sz w:val="24"/>
-          <w:szCs w:val="24"/>
-        </w:rPr>
-        <w:t>]</w:t>
+        <w:t xml:space="preserve"> [0.2 Hr]</w:t>
       </w:r>
     </w:p>
     <w:p>
@@ -482,23 +423,13 @@
         </w:rPr>
         <w:t xml:space="preserve">ใช้ </w:t>
       </w:r>
-      <w:proofErr w:type="spellStart"/>
-      <w:r>
-        <w:rPr>
-          <w:rFonts w:ascii="TH SarabunPSK" w:hAnsi="TH SarabunPSK" w:cs="TH SarabunPSK"/>
-          <w:sz w:val="24"/>
-          <w:szCs w:val="24"/>
-        </w:rPr>
-        <w:t>Mongoshell</w:t>
-      </w:r>
-      <w:proofErr w:type="spellEnd"/>
-      <w:r>
-        <w:rPr>
-          <w:rFonts w:ascii="TH SarabunPSK" w:hAnsi="TH SarabunPSK" w:cs="TH SarabunPSK"/>
-          <w:sz w:val="24"/>
-          <w:szCs w:val="24"/>
-        </w:rPr>
-        <w:t xml:space="preserve"> </w:t>
+      <w:r>
+        <w:rPr>
+          <w:rFonts w:ascii="TH SarabunPSK" w:hAnsi="TH SarabunPSK" w:cs="TH SarabunPSK"/>
+          <w:sz w:val="24"/>
+          <w:szCs w:val="24"/>
+        </w:rPr>
+        <w:t xml:space="preserve">Mongoshell </w:t>
       </w:r>
       <w:r>
         <w:rPr>
@@ -566,25 +497,7 @@
           <w:sz w:val="24"/>
           <w:szCs w:val="24"/>
         </w:rPr>
-        <w:t xml:space="preserve"> [1 </w:t>
-      </w:r>
-      <w:proofErr w:type="spellStart"/>
-      <w:r>
-        <w:rPr>
-          <w:rFonts w:ascii="TH SarabunPSK" w:hAnsi="TH SarabunPSK" w:cs="TH SarabunPSK"/>
-          <w:sz w:val="24"/>
-          <w:szCs w:val="24"/>
-        </w:rPr>
-        <w:t>Hr</w:t>
-      </w:r>
-      <w:proofErr w:type="spellEnd"/>
-      <w:r>
-        <w:rPr>
-          <w:rFonts w:ascii="TH SarabunPSK" w:hAnsi="TH SarabunPSK" w:cs="TH SarabunPSK"/>
-          <w:sz w:val="24"/>
-          <w:szCs w:val="24"/>
-        </w:rPr>
-        <w:t>]</w:t>
+        <w:t xml:space="preserve"> [1 Hr]</w:t>
       </w:r>
     </w:p>
     <w:p>
@@ -658,25 +571,7 @@
           <w:sz w:val="24"/>
           <w:szCs w:val="24"/>
         </w:rPr>
-        <w:t xml:space="preserve"> [0.2 </w:t>
-      </w:r>
-      <w:proofErr w:type="spellStart"/>
-      <w:r>
-        <w:rPr>
-          <w:rFonts w:ascii="TH SarabunPSK" w:hAnsi="TH SarabunPSK" w:cs="TH SarabunPSK"/>
-          <w:sz w:val="24"/>
-          <w:szCs w:val="24"/>
-        </w:rPr>
-        <w:t>Hr</w:t>
-      </w:r>
-      <w:proofErr w:type="spellEnd"/>
-      <w:r>
-        <w:rPr>
-          <w:rFonts w:ascii="TH SarabunPSK" w:hAnsi="TH SarabunPSK" w:cs="TH SarabunPSK"/>
-          <w:sz w:val="24"/>
-          <w:szCs w:val="24"/>
-        </w:rPr>
-        <w:t>]</w:t>
+        <w:t xml:space="preserve"> [0.2 Hr]</w:t>
       </w:r>
     </w:p>
     <w:p>
@@ -732,25 +627,7 @@
           <w:sz w:val="24"/>
           <w:szCs w:val="24"/>
         </w:rPr>
-        <w:t xml:space="preserve"> [1 </w:t>
-      </w:r>
-      <w:proofErr w:type="spellStart"/>
-      <w:r>
-        <w:rPr>
-          <w:rFonts w:ascii="TH SarabunPSK" w:hAnsi="TH SarabunPSK" w:cs="TH SarabunPSK"/>
-          <w:sz w:val="24"/>
-          <w:szCs w:val="24"/>
-        </w:rPr>
-        <w:t>Hr</w:t>
-      </w:r>
-      <w:proofErr w:type="spellEnd"/>
-      <w:r>
-        <w:rPr>
-          <w:rFonts w:ascii="TH SarabunPSK" w:hAnsi="TH SarabunPSK" w:cs="TH SarabunPSK"/>
-          <w:sz w:val="24"/>
-          <w:szCs w:val="24"/>
-        </w:rPr>
-        <w:t>]</w:t>
+        <w:t xml:space="preserve"> [1 Hr]</w:t>
       </w:r>
     </w:p>
     <w:p>
@@ -849,41 +726,7 @@
           <w:sz w:val="24"/>
           <w:szCs w:val="24"/>
         </w:rPr>
-        <w:t>requirement [</w:t>
-      </w:r>
-      <w:r>
-        <w:rPr>
-          <w:rFonts w:ascii="TH SarabunPSK" w:hAnsi="TH SarabunPSK" w:cs="TH SarabunPSK"/>
-          <w:sz w:val="24"/>
-          <w:szCs w:val="24"/>
-        </w:rPr>
-        <w:t>0.5</w:t>
-      </w:r>
-      <w:r>
-        <w:rPr>
-          <w:rFonts w:ascii="TH SarabunPSK" w:hAnsi="TH SarabunPSK" w:cs="TH SarabunPSK"/>
-          <w:sz w:val="24"/>
-          <w:szCs w:val="24"/>
-        </w:rPr>
-        <w:t xml:space="preserve"> </w:t>
-      </w:r>
-      <w:proofErr w:type="spellStart"/>
-      <w:r>
-        <w:rPr>
-          <w:rFonts w:ascii="TH SarabunPSK" w:hAnsi="TH SarabunPSK" w:cs="TH SarabunPSK"/>
-          <w:sz w:val="24"/>
-          <w:szCs w:val="24"/>
-        </w:rPr>
-        <w:t>Hr</w:t>
-      </w:r>
-      <w:proofErr w:type="spellEnd"/>
-      <w:r>
-        <w:rPr>
-          <w:rFonts w:ascii="TH SarabunPSK" w:hAnsi="TH SarabunPSK" w:cs="TH SarabunPSK"/>
-          <w:sz w:val="24"/>
-          <w:szCs w:val="24"/>
-        </w:rPr>
-        <w:t>]</w:t>
+        <w:t>requirement [0.5 Hr]</w:t>
       </w:r>
     </w:p>
     <w:p>
@@ -894,7 +737,7 @@
           <w:numId w:val="3"/>
         </w:numPr>
         <w:rPr>
-          <w:rFonts w:ascii="TH SarabunPSK" w:hAnsi="TH SarabunPSK" w:cs="TH SarabunPSK" w:hint="cs"/>
+          <w:rFonts w:ascii="TH SarabunPSK" w:hAnsi="TH SarabunPSK" w:cs="TH SarabunPSK"/>
           <w:sz w:val="24"/>
           <w:szCs w:val="24"/>
         </w:rPr>
@@ -999,44 +842,536 @@
           <w:sz w:val="24"/>
           <w:szCs w:val="24"/>
         </w:rPr>
-        <w:t xml:space="preserve">[4 </w:t>
-      </w:r>
-      <w:proofErr w:type="spellStart"/>
-      <w:r>
-        <w:rPr>
-          <w:rFonts w:ascii="TH SarabunPSK" w:hAnsi="TH SarabunPSK" w:cs="TH SarabunPSK"/>
-          <w:sz w:val="24"/>
-          <w:szCs w:val="24"/>
-        </w:rPr>
-        <w:t>Hr</w:t>
-      </w:r>
-      <w:proofErr w:type="spellEnd"/>
-      <w:r>
-        <w:rPr>
-          <w:rFonts w:ascii="TH SarabunPSK" w:hAnsi="TH SarabunPSK" w:cs="TH SarabunPSK"/>
-          <w:sz w:val="24"/>
-          <w:szCs w:val="24"/>
-        </w:rPr>
-        <w:t>]</w:t>
+        <w:t>[4 Hr]</w:t>
       </w:r>
     </w:p>
     <w:p>
       <w:pPr>
         <w:rPr>
-          <w:rFonts w:ascii="TH SarabunPSK" w:hAnsi="TH SarabunPSK" w:cs="TH SarabunPSK" w:hint="cs"/>
-          <w:b/>
-          <w:bCs/>
-          <w:sz w:val="28"/>
-          <w:szCs w:val="36"/>
-        </w:rPr>
-      </w:pPr>
+          <w:rFonts w:ascii="TH SarabunPSK" w:hAnsi="TH SarabunPSK" w:cs="TH SarabunPSK"/>
+          <w:b/>
+          <w:bCs/>
+          <w:sz w:val="28"/>
+          <w:szCs w:val="36"/>
+        </w:rPr>
+      </w:pPr>
+      <w:r>
+        <w:rPr>
+          <w:rFonts w:ascii="TH SarabunPSK" w:hAnsi="TH SarabunPSK" w:cs="TH SarabunPSK"/>
+          <w:b/>
+          <w:bCs/>
+          <w:sz w:val="28"/>
+          <w:szCs w:val="36"/>
+        </w:rPr>
+        <w:t>1</w:t>
+      </w:r>
+      <w:r>
+        <w:rPr>
+          <w:rFonts w:ascii="TH SarabunPSK" w:hAnsi="TH SarabunPSK" w:cs="TH SarabunPSK"/>
+          <w:b/>
+          <w:bCs/>
+          <w:sz w:val="28"/>
+          <w:szCs w:val="36"/>
+        </w:rPr>
+        <w:t>5</w:t>
+      </w:r>
+      <w:r>
+        <w:rPr>
+          <w:rFonts w:ascii="TH SarabunPSK" w:hAnsi="TH SarabunPSK" w:cs="TH SarabunPSK"/>
+          <w:b/>
+          <w:bCs/>
+          <w:sz w:val="28"/>
+          <w:szCs w:val="36"/>
+        </w:rPr>
+        <w:t>/06/66 -</w:t>
+      </w:r>
+      <w:r>
+        <w:rPr>
+          <w:rFonts w:ascii="TH SarabunPSK" w:hAnsi="TH SarabunPSK" w:cs="TH SarabunPSK" w:hint="cs"/>
+          <w:b/>
+          <w:bCs/>
+          <w:sz w:val="28"/>
+          <w:szCs w:val="36"/>
+        </w:rPr>
+        <w:t>1</w:t>
+      </w:r>
+      <w:r>
+        <w:rPr>
+          <w:rFonts w:ascii="TH SarabunPSK" w:hAnsi="TH SarabunPSK" w:cs="TH SarabunPSK"/>
+          <w:b/>
+          <w:bCs/>
+          <w:sz w:val="28"/>
+          <w:szCs w:val="36"/>
+        </w:rPr>
+        <w:t>6</w:t>
+      </w:r>
+      <w:r>
+        <w:rPr>
+          <w:rFonts w:ascii="TH SarabunPSK" w:hAnsi="TH SarabunPSK" w:cs="TH SarabunPSK" w:hint="cs"/>
+          <w:b/>
+          <w:bCs/>
+          <w:sz w:val="28"/>
+          <w:szCs w:val="36"/>
+        </w:rPr>
+        <w:t>/06/66</w:t>
+      </w:r>
     </w:p>
     <w:p>
       <w:pPr>
         <w:pStyle w:val="ListParagraph"/>
+        <w:numPr>
+          <w:ilvl w:val="0"/>
+          <w:numId w:val="3"/>
+        </w:numPr>
+        <w:rPr>
+          <w:rFonts w:ascii="TH SarabunPSK" w:hAnsi="TH SarabunPSK" w:cs="TH SarabunPSK"/>
+          <w:sz w:val="24"/>
+          <w:szCs w:val="24"/>
+        </w:rPr>
+      </w:pPr>
+      <w:r>
+        <w:rPr>
+          <w:rFonts w:ascii="TH SarabunPSK" w:hAnsi="TH SarabunPSK" w:cs="TH SarabunPSK" w:hint="cs"/>
+          <w:sz w:val="24"/>
+          <w:szCs w:val="24"/>
+          <w:cs/>
+        </w:rPr>
+        <w:t xml:space="preserve">แก้ </w:t>
+      </w:r>
+      <w:r>
+        <w:rPr>
+          <w:rFonts w:ascii="TH SarabunPSK" w:hAnsi="TH SarabunPSK" w:cs="TH SarabunPSK"/>
+          <w:sz w:val="24"/>
+          <w:szCs w:val="24"/>
+        </w:rPr>
+        <w:t xml:space="preserve">Database </w:t>
+      </w:r>
+      <w:r>
+        <w:rPr>
+          <w:rFonts w:ascii="TH SarabunPSK" w:hAnsi="TH SarabunPSK" w:cs="TH SarabunPSK" w:hint="cs"/>
+          <w:sz w:val="24"/>
+          <w:szCs w:val="24"/>
+          <w:cs/>
+        </w:rPr>
+        <w:t xml:space="preserve">ให้ตรงกับ </w:t>
+      </w:r>
+      <w:r>
+        <w:rPr>
+          <w:rFonts w:ascii="TH SarabunPSK" w:hAnsi="TH SarabunPSK" w:cs="TH SarabunPSK"/>
+          <w:sz w:val="24"/>
+          <w:szCs w:val="24"/>
+        </w:rPr>
+        <w:t>requirement [0.2 Hr]</w:t>
+      </w:r>
+    </w:p>
+    <w:p>
+      <w:pPr>
+        <w:pStyle w:val="ListParagraph"/>
+        <w:numPr>
+          <w:ilvl w:val="0"/>
+          <w:numId w:val="3"/>
+        </w:numPr>
+        <w:rPr>
+          <w:rFonts w:ascii="TH SarabunPSK" w:hAnsi="TH SarabunPSK" w:cs="TH SarabunPSK"/>
+          <w:sz w:val="24"/>
+          <w:szCs w:val="24"/>
+        </w:rPr>
+      </w:pPr>
+      <w:r>
+        <w:rPr>
+          <w:rFonts w:ascii="TH SarabunPSK" w:hAnsi="TH SarabunPSK" w:cs="TH SarabunPSK" w:hint="cs"/>
+          <w:sz w:val="24"/>
+          <w:szCs w:val="24"/>
+          <w:cs/>
+        </w:rPr>
+        <w:t xml:space="preserve">แก้หน้า </w:t>
+      </w:r>
+      <w:r>
+        <w:rPr>
+          <w:rFonts w:ascii="TH SarabunPSK" w:hAnsi="TH SarabunPSK" w:cs="TH SarabunPSK"/>
+          <w:sz w:val="24"/>
+          <w:szCs w:val="24"/>
+        </w:rPr>
+        <w:t xml:space="preserve">app </w:t>
+      </w:r>
+      <w:r>
+        <w:rPr>
+          <w:rFonts w:ascii="TH SarabunPSK" w:hAnsi="TH SarabunPSK" w:cs="TH SarabunPSK" w:hint="cs"/>
+          <w:sz w:val="24"/>
+          <w:szCs w:val="24"/>
+          <w:cs/>
+        </w:rPr>
+        <w:t xml:space="preserve">เป็น </w:t>
+      </w:r>
+      <w:r>
+        <w:rPr>
+          <w:rFonts w:ascii="TH SarabunPSK" w:hAnsi="TH SarabunPSK" w:cs="TH SarabunPSK"/>
+          <w:sz w:val="24"/>
+          <w:szCs w:val="24"/>
+        </w:rPr>
+        <w:t>table</w:t>
+      </w:r>
+      <w:r>
+        <w:rPr>
+          <w:rFonts w:ascii="TH SarabunPSK" w:hAnsi="TH SarabunPSK" w:cs="TH SarabunPSK"/>
+          <w:sz w:val="24"/>
+          <w:szCs w:val="24"/>
+        </w:rPr>
+        <w:t xml:space="preserve"> [2 Hr]</w:t>
+      </w:r>
+    </w:p>
+    <w:p>
+      <w:pPr>
+        <w:rPr>
+          <w:rFonts w:ascii="TH SarabunPSK" w:hAnsi="TH SarabunPSK" w:cs="TH SarabunPSK"/>
+          <w:b/>
+          <w:bCs/>
+          <w:sz w:val="28"/>
+          <w:szCs w:val="36"/>
+        </w:rPr>
+      </w:pPr>
+      <w:r>
+        <w:rPr>
+          <w:rFonts w:ascii="TH SarabunPSK" w:hAnsi="TH SarabunPSK" w:cs="TH SarabunPSK"/>
+          <w:b/>
+          <w:bCs/>
+          <w:sz w:val="28"/>
+          <w:szCs w:val="36"/>
+        </w:rPr>
+        <w:t>1</w:t>
+      </w:r>
+      <w:r>
+        <w:rPr>
+          <w:rFonts w:ascii="TH SarabunPSK" w:hAnsi="TH SarabunPSK" w:cs="TH SarabunPSK"/>
+          <w:b/>
+          <w:bCs/>
+          <w:sz w:val="28"/>
+          <w:szCs w:val="36"/>
+        </w:rPr>
+        <w:t>8</w:t>
+      </w:r>
+      <w:r>
+        <w:rPr>
+          <w:rFonts w:ascii="TH SarabunPSK" w:hAnsi="TH SarabunPSK" w:cs="TH SarabunPSK"/>
+          <w:b/>
+          <w:bCs/>
+          <w:sz w:val="28"/>
+          <w:szCs w:val="36"/>
+        </w:rPr>
+        <w:t>/06/66</w:t>
+      </w:r>
+      <w:r>
+        <w:rPr>
+          <w:rFonts w:ascii="TH SarabunPSK" w:hAnsi="TH SarabunPSK" w:cs="TH SarabunPSK"/>
+          <w:b/>
+          <w:bCs/>
+          <w:sz w:val="28"/>
+          <w:szCs w:val="36"/>
+        </w:rPr>
+        <w:t xml:space="preserve"> -19/06/66</w:t>
+      </w:r>
+    </w:p>
+    <w:p>
+      <w:pPr>
+        <w:pStyle w:val="ListParagraph"/>
+        <w:numPr>
+          <w:ilvl w:val="0"/>
+          <w:numId w:val="3"/>
+        </w:numPr>
+        <w:rPr>
+          <w:rFonts w:ascii="TH SarabunPSK" w:hAnsi="TH SarabunPSK" w:cs="TH SarabunPSK"/>
+          <w:b/>
+          <w:bCs/>
+          <w:sz w:val="28"/>
+          <w:szCs w:val="36"/>
+        </w:rPr>
+      </w:pPr>
+      <w:r>
+        <w:rPr>
+          <w:rFonts w:ascii="TH SarabunPSK" w:hAnsi="TH SarabunPSK" w:cs="TH SarabunPSK" w:hint="cs"/>
+          <w:sz w:val="24"/>
+          <w:szCs w:val="24"/>
+          <w:cs/>
+        </w:rPr>
+        <w:t xml:space="preserve">เพิ่ม </w:t>
+      </w:r>
+      <w:r>
+        <w:rPr>
+          <w:rFonts w:ascii="TH SarabunPSK" w:hAnsi="TH SarabunPSK" w:cs="TH SarabunPSK"/>
+          <w:sz w:val="24"/>
+          <w:szCs w:val="24"/>
+        </w:rPr>
+        <w:t xml:space="preserve">sorting </w:t>
+      </w:r>
+      <w:r>
+        <w:rPr>
+          <w:rFonts w:ascii="TH SarabunPSK" w:hAnsi="TH SarabunPSK" w:cs="TH SarabunPSK" w:hint="cs"/>
+          <w:sz w:val="24"/>
+          <w:szCs w:val="24"/>
+          <w:cs/>
+        </w:rPr>
+        <w:t xml:space="preserve">ให้ </w:t>
+      </w:r>
+      <w:r>
+        <w:rPr>
+          <w:rFonts w:ascii="TH SarabunPSK" w:hAnsi="TH SarabunPSK" w:cs="TH SarabunPSK"/>
+          <w:sz w:val="24"/>
+          <w:szCs w:val="24"/>
+        </w:rPr>
+        <w:t>table [</w:t>
+      </w:r>
+      <w:r>
+        <w:rPr>
+          <w:rFonts w:ascii="TH SarabunPSK" w:hAnsi="TH SarabunPSK" w:cs="TH SarabunPSK"/>
+          <w:sz w:val="24"/>
+          <w:szCs w:val="24"/>
+        </w:rPr>
+        <w:t>1.5</w:t>
+      </w:r>
+      <w:r>
+        <w:rPr>
+          <w:rFonts w:ascii="TH SarabunPSK" w:hAnsi="TH SarabunPSK" w:cs="TH SarabunPSK"/>
+          <w:sz w:val="24"/>
+          <w:szCs w:val="24"/>
+        </w:rPr>
+        <w:t xml:space="preserve"> Hr]</w:t>
+      </w:r>
+    </w:p>
+    <w:p>
+      <w:pPr>
+        <w:pStyle w:val="ListParagraph"/>
+        <w:numPr>
+          <w:ilvl w:val="0"/>
+          <w:numId w:val="3"/>
+        </w:numPr>
+        <w:rPr>
+          <w:rFonts w:ascii="TH SarabunPSK" w:hAnsi="TH SarabunPSK" w:cs="TH SarabunPSK"/>
+          <w:b/>
+          <w:bCs/>
+          <w:sz w:val="28"/>
+          <w:szCs w:val="36"/>
+        </w:rPr>
+      </w:pPr>
+      <w:r>
+        <w:rPr>
+          <w:rFonts w:ascii="TH SarabunPSK" w:hAnsi="TH SarabunPSK" w:cs="TH SarabunPSK" w:hint="cs"/>
+          <w:sz w:val="24"/>
+          <w:szCs w:val="24"/>
+          <w:cs/>
+        </w:rPr>
+        <w:t xml:space="preserve">เพิ่ม </w:t>
+      </w:r>
+      <w:r>
+        <w:rPr>
+          <w:rFonts w:ascii="TH SarabunPSK" w:hAnsi="TH SarabunPSK" w:cs="TH SarabunPSK"/>
+          <w:sz w:val="24"/>
+          <w:szCs w:val="24"/>
+        </w:rPr>
+        <w:t xml:space="preserve">search bar </w:t>
+      </w:r>
+      <w:r>
+        <w:rPr>
+          <w:rFonts w:ascii="TH SarabunPSK" w:hAnsi="TH SarabunPSK" w:cs="TH SarabunPSK" w:hint="cs"/>
+          <w:sz w:val="24"/>
+          <w:szCs w:val="24"/>
+          <w:cs/>
+        </w:rPr>
+        <w:t xml:space="preserve">ตาม </w:t>
+      </w:r>
+      <w:r>
+        <w:rPr>
+          <w:rFonts w:ascii="TH SarabunPSK" w:hAnsi="TH SarabunPSK" w:cs="TH SarabunPSK"/>
+          <w:sz w:val="24"/>
+          <w:szCs w:val="24"/>
+        </w:rPr>
+        <w:t>regex [1 Hr]</w:t>
+      </w:r>
+    </w:p>
+    <w:p>
+      <w:pPr>
+        <w:pStyle w:val="ListParagraph"/>
+        <w:numPr>
+          <w:ilvl w:val="0"/>
+          <w:numId w:val="3"/>
+        </w:numPr>
+        <w:rPr>
+          <w:rFonts w:ascii="TH SarabunPSK" w:hAnsi="TH SarabunPSK" w:cs="TH SarabunPSK"/>
+          <w:b/>
+          <w:bCs/>
+          <w:sz w:val="28"/>
+          <w:szCs w:val="36"/>
+        </w:rPr>
+      </w:pPr>
+      <w:r>
+        <w:rPr>
+          <w:rFonts w:ascii="TH SarabunPSK" w:hAnsi="TH SarabunPSK" w:cs="TH SarabunPSK" w:hint="cs"/>
+          <w:sz w:val="24"/>
+          <w:szCs w:val="24"/>
+          <w:cs/>
+        </w:rPr>
+        <w:t xml:space="preserve">ปรับโครงสร้างตอน </w:t>
+      </w:r>
+      <w:r>
+        <w:rPr>
+          <w:rFonts w:ascii="TH SarabunPSK" w:hAnsi="TH SarabunPSK" w:cs="TH SarabunPSK"/>
+          <w:sz w:val="24"/>
+          <w:szCs w:val="24"/>
+        </w:rPr>
+        <w:t xml:space="preserve">load </w:t>
+      </w:r>
+      <w:r>
+        <w:rPr>
+          <w:rFonts w:ascii="TH SarabunPSK" w:hAnsi="TH SarabunPSK" w:cs="TH SarabunPSK" w:hint="cs"/>
+          <w:sz w:val="24"/>
+          <w:szCs w:val="24"/>
+          <w:cs/>
+        </w:rPr>
+        <w:t xml:space="preserve">ข้อมูลจาก </w:t>
+      </w:r>
+      <w:r>
+        <w:rPr>
+          <w:rFonts w:ascii="TH SarabunPSK" w:hAnsi="TH SarabunPSK" w:cs="TH SarabunPSK"/>
+          <w:sz w:val="24"/>
+          <w:szCs w:val="24"/>
+        </w:rPr>
+        <w:t>database [1 Hr]</w:t>
+      </w:r>
+    </w:p>
+    <w:p>
+      <w:pPr>
+        <w:pStyle w:val="ListParagraph"/>
+        <w:numPr>
+          <w:ilvl w:val="0"/>
+          <w:numId w:val="3"/>
+        </w:numPr>
+        <w:rPr>
+          <w:rFonts w:ascii="TH SarabunPSK" w:hAnsi="TH SarabunPSK" w:cs="TH SarabunPSK"/>
+          <w:b/>
+          <w:bCs/>
+          <w:sz w:val="28"/>
+          <w:szCs w:val="36"/>
+        </w:rPr>
+      </w:pPr>
+      <w:r>
+        <w:rPr>
+          <w:rFonts w:ascii="TH SarabunPSK" w:hAnsi="TH SarabunPSK" w:cs="TH SarabunPSK" w:hint="cs"/>
+          <w:sz w:val="24"/>
+          <w:szCs w:val="24"/>
+          <w:cs/>
+        </w:rPr>
+        <w:t xml:space="preserve">เพิ่มปุ่ม </w:t>
+      </w:r>
+      <w:r>
+        <w:rPr>
+          <w:rFonts w:ascii="TH SarabunPSK" w:hAnsi="TH SarabunPSK" w:cs="TH SarabunPSK"/>
+          <w:sz w:val="24"/>
+          <w:szCs w:val="24"/>
+        </w:rPr>
+        <w:t xml:space="preserve">add </w:t>
+      </w:r>
+      <w:r>
+        <w:rPr>
+          <w:rFonts w:ascii="TH SarabunPSK" w:hAnsi="TH SarabunPSK" w:cs="TH SarabunPSK" w:hint="cs"/>
+          <w:sz w:val="24"/>
+          <w:szCs w:val="24"/>
+          <w:cs/>
+        </w:rPr>
+        <w:t xml:space="preserve">และสร้างหน้า </w:t>
+      </w:r>
+      <w:r>
+        <w:rPr>
+          <w:rFonts w:ascii="TH SarabunPSK" w:hAnsi="TH SarabunPSK" w:cs="TH SarabunPSK"/>
+          <w:sz w:val="24"/>
+          <w:szCs w:val="24"/>
+        </w:rPr>
+        <w:t xml:space="preserve">form </w:t>
+      </w:r>
+      <w:r>
+        <w:rPr>
+          <w:rFonts w:ascii="TH SarabunPSK" w:hAnsi="TH SarabunPSK" w:cs="TH SarabunPSK" w:hint="cs"/>
+          <w:sz w:val="24"/>
+          <w:szCs w:val="24"/>
+          <w:cs/>
+        </w:rPr>
+        <w:t xml:space="preserve">แต่ยังบัคอยู่ </w:t>
+      </w:r>
+      <w:r>
+        <w:rPr>
+          <w:rFonts w:ascii="TH SarabunPSK" w:hAnsi="TH SarabunPSK" w:cs="TH SarabunPSK"/>
+          <w:sz w:val="24"/>
+          <w:szCs w:val="24"/>
+        </w:rPr>
+        <w:t>[5 Hr]</w:t>
+      </w:r>
+    </w:p>
+    <w:p>
+      <w:pPr>
+        <w:rPr>
+          <w:rFonts w:ascii="TH SarabunPSK" w:hAnsi="TH SarabunPSK" w:cs="TH SarabunPSK"/>
+          <w:b/>
+          <w:bCs/>
+          <w:sz w:val="28"/>
+          <w:szCs w:val="36"/>
+        </w:rPr>
+      </w:pPr>
+    </w:p>
+    <w:p>
+      <w:pPr>
+        <w:rPr>
+          <w:rFonts w:ascii="TH SarabunPSK" w:hAnsi="TH SarabunPSK" w:cs="TH SarabunPSK"/>
+          <w:b/>
+          <w:bCs/>
+          <w:sz w:val="28"/>
+          <w:szCs w:val="36"/>
+        </w:rPr>
+      </w:pPr>
+    </w:p>
+    <w:p>
+      <w:pPr>
+        <w:rPr>
+          <w:rFonts w:ascii="TH SarabunPSK" w:hAnsi="TH SarabunPSK" w:cs="TH SarabunPSK"/>
+          <w:b/>
+          <w:bCs/>
+          <w:sz w:val="28"/>
+          <w:szCs w:val="36"/>
+        </w:rPr>
+      </w:pPr>
+    </w:p>
+    <w:p>
+      <w:pPr>
+        <w:rPr>
+          <w:rFonts w:ascii="TH SarabunPSK" w:hAnsi="TH SarabunPSK" w:cs="TH SarabunPSK"/>
+          <w:sz w:val="24"/>
+          <w:szCs w:val="24"/>
+        </w:rPr>
+      </w:pPr>
+    </w:p>
+    <w:p>
+      <w:pPr>
+        <w:rPr>
+          <w:rFonts w:ascii="TH SarabunPSK" w:hAnsi="TH SarabunPSK" w:cs="TH SarabunPSK"/>
+          <w:sz w:val="24"/>
+          <w:szCs w:val="24"/>
+        </w:rPr>
+      </w:pPr>
+    </w:p>
+    <w:p>
+      <w:pPr>
+        <w:rPr>
+          <w:rFonts w:ascii="TH SarabunPSK" w:hAnsi="TH SarabunPSK" w:cs="TH SarabunPSK"/>
+          <w:b/>
+          <w:bCs/>
+          <w:sz w:val="28"/>
+          <w:szCs w:val="36"/>
+        </w:rPr>
+      </w:pPr>
+    </w:p>
+    <w:p>
+      <w:pPr>
+        <w:pStyle w:val="ListParagraph"/>
         <w:ind w:left="1080"/>
         <w:rPr>
-          <w:rFonts w:ascii="TH SarabunPSK" w:hAnsi="TH SarabunPSK" w:cs="TH SarabunPSK" w:hint="cs"/>
+          <w:rFonts w:ascii="TH SarabunPSK" w:hAnsi="TH SarabunPSK" w:cs="TH SarabunPSK"/>
           <w:b/>
           <w:bCs/>
           <w:sz w:val="28"/>
@@ -2043,7 +2378,7 @@
   <w:style w:type="paragraph" w:default="1" w:styleId="Normal">
     <w:name w:val="Normal"/>
     <w:qFormat/>
-    <w:rsid w:val="00B772CE"/>
+    <w:rsid w:val="004036F1"/>
   </w:style>
   <w:style w:type="character" w:default="1" w:styleId="DefaultParagraphFont">
     <w:name w:val="Default Paragraph Font"/>

</xml_diff>